<commit_message>
Removed R custom library
</commit_message>
<xml_diff>
--- a/MyProject/analysis/README.docx
+++ b/MyProject/analysis/README.docx
@@ -1,10 +1,22 @@
 
 <file path=word/document.xml><?xml version="1.0" encoding="utf-8"?>
-<w:document xmlns:wpc="http://schemas.microsoft.com/office/word/2010/wordprocessingCanvas" xmlns:cx="http://schemas.microsoft.com/office/drawing/2014/chartex" xmlns:cx1="http://schemas.microsoft.com/office/drawing/2015/9/8/chartex" xmlns:cx2="http://schemas.microsoft.com/office/drawing/2015/10/21/chartex" xmlns:cx3="http://schemas.microsoft.com/office/drawing/2016/5/9/chartex" xmlns:cx4="http://schemas.microsoft.com/office/drawing/2016/5/10/chartex" xmlns:cx5="http://schemas.microsoft.com/office/drawing/2016/5/11/chartex" xmlns:cx6="http://schemas.microsoft.com/office/drawing/2016/5/12/chartex" xmlns:cx7="http://schemas.microsoft.com/office/drawing/2016/5/13/chartex" xmlns:cx8="http://schemas.microsoft.com/office/drawing/2016/5/14/chartex" xmlns:mc="http://schemas.openxmlformats.org/markup-compatibility/2006" xmlns:aink="http://schemas.microsoft.com/office/drawing/2016/ink" xmlns:am3d="http://schemas.microsoft.com/office/drawing/2017/model3d" xmlns:o="urn:schemas-microsoft-com:office:office" xmlns:r="http://schemas.openxmlformats.org/officeDocument/2006/relationships" xmlns:m="http://schemas.openxmlformats.org/officeDocument/2006/math" xmlns:v="urn:schemas-microsoft-com:vml" xmlns:wp14="http://schemas.microsoft.com/office/word/2010/wordprocessingDrawing" xmlns:wp="http://schemas.openxmlformats.org/drawingml/2006/wordprocessingDrawing" xmlns:w10="urn:schemas-microsoft-com:office:word" xmlns:w="http://schemas.openxmlformats.org/wordprocessingml/2006/main" xmlns:w14="http://schemas.microsoft.com/office/word/2010/wordml" xmlns:w15="http://schemas.microsoft.com/office/word/2012/wordml" xmlns:w16cid="http://schemas.microsoft.com/office/word/2016/wordml/cid" xmlns:w16se="http://schemas.microsoft.com/office/word/2015/wordml/symex" xmlns:wpg="http://schemas.microsoft.com/office/word/2010/wordprocessingGroup" xmlns:wpi="http://schemas.microsoft.com/office/word/2010/wordprocessingInk" xmlns:wne="http://schemas.microsoft.com/office/word/2006/wordml" xmlns:wps="http://schemas.microsoft.com/office/word/2010/wordprocessingShape" mc:Ignorable="w14 w15 w16se w16cid wp14">
+<w:document xmlns:wpc="http://schemas.microsoft.com/office/word/2010/wordprocessingCanvas" xmlns:cx="http://schemas.microsoft.com/office/drawing/2014/chartex" xmlns:cx1="http://schemas.microsoft.com/office/drawing/2015/9/8/chartex" xmlns:mc="http://schemas.openxmlformats.org/markup-compatibility/2006" xmlns:o="urn:schemas-microsoft-com:office:office" xmlns:r="http://schemas.openxmlformats.org/officeDocument/2006/relationships" xmlns:m="http://schemas.openxmlformats.org/officeDocument/2006/math" xmlns:v="urn:schemas-microsoft-com:vml" xmlns:wp14="http://schemas.microsoft.com/office/word/2010/wordprocessingDrawing" xmlns:wp="http://schemas.openxmlformats.org/drawingml/2006/wordprocessingDrawing" xmlns:w10="urn:schemas-microsoft-com:office:word" xmlns:w="http://schemas.openxmlformats.org/wordprocessingml/2006/main" xmlns:w14="http://schemas.microsoft.com/office/word/2010/wordml" xmlns:w15="http://schemas.microsoft.com/office/word/2012/wordml" xmlns:w16se="http://schemas.microsoft.com/office/word/2015/wordml/symex" xmlns:wpg="http://schemas.microsoft.com/office/word/2010/wordprocessingGroup" xmlns:wpi="http://schemas.microsoft.com/office/word/2010/wordprocessingInk" xmlns:wne="http://schemas.microsoft.com/office/word/2006/wordml" xmlns:wps="http://schemas.microsoft.com/office/word/2010/wordprocessingShape" mc:Ignorable="w14 w15 w16se wp14">
   <w:body>
     <w:p>
       <w:r>
-        <w:t xml:space="preserve">This directory contains the analysis code used to generate tables and figures for the </w:t>
+        <w:t xml:space="preserve">This directory contains </w:t>
+      </w:r>
+      <w:r>
+        <w:t>code that</w:t>
+      </w:r>
+      <w:r>
+        <w:t xml:space="preserve"> generate</w:t>
+      </w:r>
+      <w:r>
+        <w:t>s</w:t>
+      </w:r>
+      <w:r>
+        <w:t xml:space="preserve"> tables and figures for the </w:t>
       </w:r>
       <w:r>
         <w:t xml:space="preserve">following </w:t>
@@ -46,12 +58,14 @@
       <w:pPr>
         <w:rPr>
           <w:b/>
+          <w:sz w:val="24"/>
           <w:u w:val="single"/>
         </w:rPr>
       </w:pPr>
       <w:r>
         <w:rPr>
           <w:b/>
+          <w:sz w:val="24"/>
           <w:u w:val="single"/>
         </w:rPr>
         <w:t>Software Requirements</w:t>
@@ -76,6 +90,9 @@
         <w:t xml:space="preserve"> </w:t>
       </w:r>
       <w:r>
+        <w:t xml:space="preserve">version </w:t>
+      </w:r>
+      <w:r>
         <w:t>3.</w:t>
       </w:r>
       <w:r>
@@ -88,30 +105,22 @@
         <w:t xml:space="preserve"> or higher</w:t>
       </w:r>
       <w:r>
-        <w:t xml:space="preserve"> and </w:t>
-      </w:r>
-      <w:proofErr w:type="spellStart"/>
-      <w:r>
+        <w:t xml:space="preserve"> and the following R packages: </w:t>
+      </w:r>
+      <w:r>
+        <w:rPr>
+          <w:b/>
+        </w:rPr>
         <w:t>tidyverse</w:t>
       </w:r>
-      <w:proofErr w:type="spellEnd"/>
-      <w:r>
-        <w:t xml:space="preserve"> 1.3.0 or higher</w:t>
-      </w:r>
-      <w:r>
-        <w:t xml:space="preserve"> (optional, see </w:t>
-      </w:r>
-      <w:r>
-        <w:t>instructions</w:t>
-      </w:r>
-      <w:r>
-        <w:t xml:space="preserve"> </w:t>
-      </w:r>
-      <w:r>
-        <w:t>on following page</w:t>
-      </w:r>
-      <w:r>
-        <w:t>)</w:t>
+      <w:r>
+        <w:t xml:space="preserve">, </w:t>
+      </w:r>
+      <w:r>
+        <w:rPr>
+          <w:b/>
+        </w:rPr>
+        <w:t>estimatr</w:t>
       </w:r>
     </w:p>
     <w:p>
@@ -146,349 +155,383 @@
           <w:ilvl w:val="0"/>
           <w:numId w:val="1"/>
         </w:numPr>
-      </w:pPr>
-      <w:proofErr w:type="spellStart"/>
-      <w:r>
-        <w:t>tidyverse</w:t>
-      </w:r>
-      <w:proofErr w:type="spellEnd"/>
-      <w:r>
-        <w:t xml:space="preserve"> can be </w:t>
-      </w:r>
-      <w:r>
-        <w:t>installed</w:t>
-      </w:r>
-      <w:r>
-        <w:t xml:space="preserve"> for free</w:t>
+        <w:rPr>
+          <w:rStyle w:val="Hyperlink"/>
+          <w:color w:val="auto"/>
+          <w:u w:val="none"/>
+        </w:rPr>
+      </w:pPr>
+      <w:r>
+        <w:rPr>
+          <w:rStyle w:val="Hyperlink"/>
+          <w:color w:val="auto"/>
+          <w:u w:val="none"/>
+        </w:rPr>
+        <w:t xml:space="preserve">R packages </w:t>
+      </w:r>
+      <w:r>
+        <w:rPr>
+          <w:rStyle w:val="Hyperlink"/>
+          <w:color w:val="auto"/>
+          <w:u w:val="none"/>
+        </w:rPr>
+        <w:t xml:space="preserve">are free and </w:t>
+      </w:r>
+      <w:r>
+        <w:rPr>
+          <w:rStyle w:val="Hyperlink"/>
+          <w:color w:val="auto"/>
+          <w:u w:val="none"/>
+        </w:rPr>
+        <w:t xml:space="preserve">can be installed </w:t>
+      </w:r>
+      <w:r>
+        <w:rPr>
+          <w:rStyle w:val="Hyperlink"/>
+          <w:color w:val="auto"/>
+          <w:u w:val="none"/>
+        </w:rPr>
+        <w:t xml:space="preserve">automatically </w:t>
+      </w:r>
+      <w:r>
+        <w:rPr>
+          <w:rStyle w:val="Hyperlink"/>
+          <w:color w:val="auto"/>
+          <w:u w:val="none"/>
+        </w:rPr>
+        <w:t>at the R prompt. For example:</w:t>
+      </w:r>
+    </w:p>
+    <w:p>
+      <w:pPr>
+        <w:ind w:firstLine="720"/>
+        <w:rPr>
+          <w:rStyle w:val="Hyperlink"/>
+          <w:color w:val="auto"/>
+          <w:u w:val="none"/>
+        </w:rPr>
+      </w:pPr>
+      <w:r>
+        <w:rPr>
+          <w:rStyle w:val="Hyperlink"/>
+          <w:b/>
+          <w:color w:val="auto"/>
+          <w:u w:val="none"/>
+        </w:rPr>
+        <w:t>install.packages(“tidyverse”)</w:t>
+      </w:r>
+    </w:p>
+    <w:p>
+      <w:pPr>
+        <w:rPr>
+          <w:rStyle w:val="Hyperlink"/>
+          <w:color w:val="auto"/>
+          <w:u w:val="none"/>
+        </w:rPr>
+      </w:pPr>
+      <w:r>
+        <w:rPr>
+          <w:rStyle w:val="Hyperlink"/>
+          <w:color w:val="auto"/>
+          <w:u w:val="none"/>
+        </w:rPr>
+        <w:t>If you don’t wish to install R, t</w:t>
+      </w:r>
+      <w:r>
+        <w:rPr>
+          <w:rStyle w:val="Hyperlink"/>
+          <w:color w:val="auto"/>
+          <w:u w:val="none"/>
+        </w:rPr>
+        <w:t>he R portion of the analysis can be disabled (see below).</w:t>
+      </w:r>
+    </w:p>
+    <w:p>
+      <w:pPr>
+        <w:rPr>
+          <w:b/>
+        </w:rPr>
+      </w:pPr>
+    </w:p>
+    <w:p>
+      <w:pPr>
+        <w:rPr>
+          <w:b/>
+          <w:sz w:val="24"/>
+          <w:u w:val="single"/>
+        </w:rPr>
+      </w:pPr>
+      <w:r>
+        <w:rPr>
+          <w:b/>
+          <w:sz w:val="24"/>
+          <w:u w:val="single"/>
+        </w:rPr>
+        <w:t>Running the</w:t>
+      </w:r>
+      <w:r>
+        <w:rPr>
+          <w:b/>
+          <w:sz w:val="24"/>
+          <w:u w:val="single"/>
+        </w:rPr>
+        <w:t xml:space="preserve"> </w:t>
+      </w:r>
+      <w:r>
+        <w:rPr>
+          <w:b/>
+          <w:sz w:val="24"/>
+          <w:u w:val="single"/>
+        </w:rPr>
+        <w:t>Analysis</w:t>
+      </w:r>
+    </w:p>
+    <w:p>
+      <w:r>
+        <w:t xml:space="preserve">Executing the Stata script </w:t>
+      </w:r>
+      <w:r>
+        <w:rPr>
+          <w:b/>
+        </w:rPr>
+        <w:t>/MyProject/analysis/scripts/0_run_all.do</w:t>
+      </w:r>
+      <w:r>
+        <w:rPr>
+          <w:b/>
+        </w:rPr>
+        <w:t xml:space="preserve"> </w:t>
+      </w:r>
+      <w:r>
+        <w:t xml:space="preserve">will run the analysis and generate all tables and figures. Before running this script, </w:t>
+      </w:r>
+      <w:r>
+        <w:t>you</w:t>
+      </w:r>
+      <w:r>
+        <w:t xml:space="preserve"> must make two edits to </w:t>
+      </w:r>
+      <w:r>
+        <w:rPr>
+          <w:b/>
+        </w:rPr>
+        <w:t>0_run_all.do</w:t>
+      </w:r>
+      <w:r>
+        <w:t>:</w:t>
+      </w:r>
+    </w:p>
+    <w:p>
+      <w:pPr>
+        <w:pStyle w:val="ListParagraph"/>
+        <w:numPr>
+          <w:ilvl w:val="0"/>
+          <w:numId w:val="2"/>
+        </w:numPr>
+      </w:pPr>
+      <w:r>
+        <w:t xml:space="preserve">Define a global macro, </w:t>
+      </w:r>
+      <w:r>
+        <w:rPr>
+          <w:b/>
+        </w:rPr>
+        <w:t>MyProject</w:t>
       </w:r>
       <w:r>
         <w:t>,</w:t>
       </w:r>
       <w:r>
-        <w:t xml:space="preserve"> </w:t>
-      </w:r>
-      <w:r>
-        <w:t>see</w:t>
+        <w:t xml:space="preserve"> that points to the </w:t>
+      </w:r>
+      <w:r>
+        <w:t xml:space="preserve">parent </w:t>
+      </w:r>
+      <w:r>
+        <w:t xml:space="preserve">directory </w:t>
+      </w:r>
+      <w:r>
+        <w:t>of</w:t>
       </w:r>
       <w:bookmarkStart w:id="0" w:name="_GoBack"/>
       <w:bookmarkEnd w:id="0"/>
       <w:r>
-        <w:t xml:space="preserve">: </w:t>
+        <w:t xml:space="preserve"> this README file</w:t>
+      </w:r>
+    </w:p>
+    <w:p>
+      <w:pPr>
+        <w:pStyle w:val="ListParagraph"/>
+        <w:numPr>
+          <w:ilvl w:val="0"/>
+          <w:numId w:val="2"/>
+        </w:numPr>
+      </w:pPr>
+      <w:r>
+        <w:t xml:space="preserve">(Optional) Define a global macro, </w:t>
+      </w:r>
+      <w:r>
+        <w:rPr>
+          <w:b/>
+        </w:rPr>
+        <w:t>RSCRIPT_PATH</w:t>
+      </w:r>
+      <w:r>
+        <w:t>, that points to your R executable</w:t>
+      </w:r>
+    </w:p>
+    <w:p>
+      <w:r>
+        <w:t xml:space="preserve">These two edits can be made on lines 21 and 22 of </w:t>
+      </w:r>
+      <w:r>
+        <w:rPr>
+          <w:b/>
+        </w:rPr>
+        <w:t>0_run_all.do</w:t>
+      </w:r>
+      <w:r>
+        <w:t>. For example:</w:t>
+      </w:r>
+    </w:p>
+    <w:p>
+      <w:pPr>
+        <w:ind w:firstLine="720"/>
+        <w:rPr>
+          <w:b/>
+        </w:rPr>
+      </w:pPr>
+      <w:r>
+        <w:rPr>
+          <w:b/>
+        </w:rPr>
+        <w:t>global MyProject "C:/Users/jdoe/</w:t>
+      </w:r>
+      <w:r>
+        <w:rPr>
+          <w:b/>
+        </w:rPr>
+        <w:t>MyProject</w:t>
+      </w:r>
+      <w:r>
+        <w:rPr>
+          <w:b/>
+        </w:rPr>
+        <w:t>"</w:t>
+      </w:r>
+    </w:p>
+    <w:p>
+      <w:pPr>
+        <w:ind w:firstLine="720"/>
+        <w:rPr>
+          <w:b/>
+        </w:rPr>
+      </w:pPr>
+      <w:r>
+        <w:rPr>
+          <w:b/>
+        </w:rPr>
+        <w:t>global RSCRIPT_PATH "C:/Program Files/R/R-3.4.4/bin/x64/Rscript.exe"</w:t>
+      </w:r>
+    </w:p>
+    <w:p/>
+    <w:p>
+      <w:r>
+        <w:t xml:space="preserve">To disable the </w:t>
+      </w:r>
+      <w:r>
+        <w:t>R portion</w:t>
+      </w:r>
+      <w:r>
+        <w:t xml:space="preserve"> of the analysis, </w:t>
+      </w:r>
+      <w:r>
+        <w:t xml:space="preserve">set the global </w:t>
+      </w:r>
+      <w:r>
+        <w:t xml:space="preserve">macro </w:t>
+      </w:r>
+      <w:r>
+        <w:rPr>
+          <w:b/>
+        </w:rPr>
+        <w:t>DisableR</w:t>
+      </w:r>
+      <w:r>
+        <w:t xml:space="preserve"> to 1 in </w:t>
+      </w:r>
+      <w:r>
+        <w:t xml:space="preserve">line 25 of </w:t>
+      </w:r>
+      <w:r>
+        <w:rPr>
+          <w:b/>
+        </w:rPr>
+        <w:t>0_run_all.do</w:t>
+      </w:r>
+      <w:r>
+        <w:t>:</w:t>
+      </w:r>
+    </w:p>
+    <w:p>
+      <w:pPr>
+        <w:ind w:firstLine="720"/>
+        <w:rPr>
+          <w:b/>
+        </w:rPr>
+      </w:pPr>
+      <w:r>
+        <w:rPr>
+          <w:b/>
+        </w:rPr>
+        <w:t xml:space="preserve">global DisableR </w:t>
+      </w:r>
+      <w:r>
+        <w:rPr>
+          <w:b/>
+        </w:rPr>
+        <w:t xml:space="preserve">= </w:t>
+      </w:r>
+      <w:r>
+        <w:rPr>
+          <w:b/>
+        </w:rPr>
+        <w:t>1</w:t>
+      </w:r>
+    </w:p>
+    <w:p>
+      <w:pPr>
+        <w:ind w:firstLine="720"/>
+        <w:rPr>
+          <w:b/>
+        </w:rPr>
+      </w:pPr>
+    </w:p>
+    <w:p>
+      <w:pPr>
+        <w:rPr>
+          <w:b/>
+          <w:sz w:val="24"/>
+          <w:u w:val="single"/>
+        </w:rPr>
+      </w:pPr>
+      <w:r>
+        <w:rPr>
+          <w:b/>
+          <w:sz w:val="24"/>
+          <w:u w:val="single"/>
+        </w:rPr>
+        <w:t>Help</w:t>
+      </w:r>
+    </w:p>
+    <w:p>
+      <w:r>
+        <w:t>Contact information:</w:t>
+      </w:r>
+      <w:r>
+        <w:t xml:space="preserve"> </w:t>
       </w:r>
       <w:hyperlink r:id="rId6" w:history="1">
-        <w:r>
-          <w:rPr>
-            <w:rStyle w:val="Hyperlink"/>
-          </w:rPr>
-          <w:t>https://tidyverse.tidyverse.org/</w:t>
-        </w:r>
-      </w:hyperlink>
-    </w:p>
-    <w:p>
-      <w:pPr>
-        <w:rPr>
-          <w:b/>
-        </w:rPr>
-      </w:pPr>
-    </w:p>
-    <w:p>
-      <w:pPr>
-        <w:rPr>
-          <w:b/>
-          <w:u w:val="single"/>
-        </w:rPr>
-      </w:pPr>
-      <w:r>
-        <w:rPr>
-          <w:b/>
-          <w:u w:val="single"/>
-        </w:rPr>
-        <w:t>Instructions</w:t>
-      </w:r>
-      <w:r>
-        <w:rPr>
-          <w:b/>
-          <w:u w:val="single"/>
-        </w:rPr>
-        <w:t xml:space="preserve"> for Running the </w:t>
-      </w:r>
-      <w:r>
-        <w:rPr>
-          <w:b/>
-          <w:u w:val="single"/>
-        </w:rPr>
-        <w:t xml:space="preserve">Full (Stata and R) </w:t>
-      </w:r>
-      <w:r>
-        <w:rPr>
-          <w:b/>
-          <w:u w:val="single"/>
-        </w:rPr>
-        <w:t>Analysis</w:t>
-      </w:r>
-    </w:p>
-    <w:p>
-      <w:r>
-        <w:t xml:space="preserve">1. Define a global macro in Stata, </w:t>
-      </w:r>
-      <w:r>
-        <w:t>$</w:t>
-      </w:r>
-      <w:proofErr w:type="spellStart"/>
-      <w:r>
-        <w:t>MyProject</w:t>
-      </w:r>
-      <w:proofErr w:type="spellEnd"/>
-      <w:r>
-        <w:t>, which points to the top of the project directory. Thi</w:t>
-      </w:r>
-      <w:r>
-        <w:t xml:space="preserve">s directory includes </w:t>
-      </w:r>
-      <w:r>
-        <w:t xml:space="preserve">this </w:t>
-      </w:r>
-      <w:r>
-        <w:t>README</w:t>
-      </w:r>
-      <w:r>
-        <w:t xml:space="preserve"> file</w:t>
-      </w:r>
-      <w:r>
-        <w:t xml:space="preserve"> and </w:t>
-      </w:r>
-      <w:r>
-        <w:t>the /data, /results, and /scripts</w:t>
-      </w:r>
-      <w:r>
-        <w:t xml:space="preserve"> subfolders.</w:t>
-      </w:r>
-      <w:r>
-        <w:t xml:space="preserve"> </w:t>
-      </w:r>
-      <w:r>
-        <w:t>For example:</w:t>
-      </w:r>
-    </w:p>
-    <w:p>
-      <w:pPr>
-        <w:ind w:firstLine="720"/>
-      </w:pPr>
-      <w:r>
-        <w:t>```</w:t>
-      </w:r>
-    </w:p>
-    <w:p>
-      <w:pPr>
-        <w:ind w:firstLine="720"/>
-      </w:pPr>
-      <w:r>
-        <w:t xml:space="preserve">global </w:t>
-      </w:r>
-      <w:proofErr w:type="spellStart"/>
-      <w:r>
-        <w:t>MyProject</w:t>
-      </w:r>
-      <w:proofErr w:type="spellEnd"/>
-      <w:r>
-        <w:t xml:space="preserve"> "C:/Users/jdoe/</w:t>
-      </w:r>
-      <w:r>
-        <w:t>MyProject</w:t>
-      </w:r>
-      <w:r>
-        <w:t>"</w:t>
-      </w:r>
-    </w:p>
-    <w:p>
-      <w:pPr>
-        <w:ind w:firstLine="720"/>
-      </w:pPr>
-      <w:r>
-        <w:t>```</w:t>
-      </w:r>
-    </w:p>
-    <w:p/>
-    <w:p>
-      <w:r>
-        <w:t>2. D</w:t>
-      </w:r>
-      <w:r>
-        <w:t>efine a global macro in Stata, $RSCRIPT_PATH</w:t>
-      </w:r>
-      <w:r>
-        <w:t>, which points to your R executable</w:t>
-      </w:r>
-      <w:r>
-        <w:t xml:space="preserve"> (optional)</w:t>
-      </w:r>
-      <w:r>
-        <w:t>.</w:t>
-      </w:r>
-      <w:r>
-        <w:t xml:space="preserve"> </w:t>
-      </w:r>
-      <w:r>
-        <w:t>For example:</w:t>
-      </w:r>
-    </w:p>
-    <w:p>
-      <w:pPr>
-        <w:ind w:firstLine="720"/>
-      </w:pPr>
-      <w:r>
-        <w:t>```</w:t>
-      </w:r>
-    </w:p>
-    <w:p>
-      <w:pPr>
-        <w:ind w:firstLine="720"/>
-      </w:pPr>
-      <w:r>
-        <w:t>global RSCRIPT_PATH "C:/Program Files/R/R-3.4.4/bin/x64/Rscript.exe"</w:t>
-      </w:r>
-    </w:p>
-    <w:p>
-      <w:pPr>
-        <w:ind w:firstLine="720"/>
-      </w:pPr>
-      <w:r>
-        <w:t>```</w:t>
-      </w:r>
-    </w:p>
-    <w:p/>
-    <w:p>
-      <w:r>
-        <w:t xml:space="preserve">3. Run the Stata script </w:t>
-      </w:r>
-      <w:r>
-        <w:rPr>
-          <w:b/>
-        </w:rPr>
-        <w:t>0_run_all.do</w:t>
-      </w:r>
-      <w:r>
-        <w:t>, located in the $</w:t>
-      </w:r>
-      <w:proofErr w:type="spellStart"/>
-      <w:r>
-        <w:t>MyProject</w:t>
-      </w:r>
-      <w:proofErr w:type="spellEnd"/>
-      <w:r>
-        <w:t>/scripts</w:t>
-      </w:r>
-      <w:r>
-        <w:t xml:space="preserve"> folder. This will call all other do-files and R code.</w:t>
-      </w:r>
-    </w:p>
-    <w:p/>
-    <w:p/>
-    <w:p/>
-    <w:p/>
-    <w:p/>
-    <w:p>
-      <w:r>
-        <w:rPr>
-          <w:b/>
-          <w:u w:val="single"/>
-        </w:rPr>
-        <w:lastRenderedPageBreak/>
-        <w:t>Instructions</w:t>
-      </w:r>
-      <w:r>
-        <w:rPr>
-          <w:b/>
-          <w:u w:val="single"/>
-        </w:rPr>
-        <w:t xml:space="preserve"> for Running </w:t>
-      </w:r>
-      <w:r>
-        <w:rPr>
-          <w:b/>
-          <w:u w:val="single"/>
-        </w:rPr>
-        <w:t>Just the Stata Analysis</w:t>
-      </w:r>
-    </w:p>
-    <w:p>
-      <w:r>
-        <w:t xml:space="preserve">To disable the part of the analysis that runs in R, </w:t>
-      </w:r>
-      <w:r>
-        <w:t>set the global $</w:t>
-      </w:r>
-      <w:proofErr w:type="spellStart"/>
-      <w:r>
-        <w:t>DisableR</w:t>
-      </w:r>
-      <w:proofErr w:type="spellEnd"/>
-      <w:r>
-        <w:t xml:space="preserve"> equal to 1 in </w:t>
-      </w:r>
-      <w:r>
-        <w:rPr>
-          <w:b/>
-        </w:rPr>
-        <w:t>0_run_all.do</w:t>
-      </w:r>
-    </w:p>
-    <w:p>
-      <w:pPr>
-        <w:ind w:firstLine="720"/>
-      </w:pPr>
-      <w:r>
-        <w:t>```</w:t>
-      </w:r>
-    </w:p>
-    <w:p>
-      <w:pPr>
-        <w:ind w:firstLine="720"/>
-      </w:pPr>
-      <w:r>
-        <w:t xml:space="preserve">global </w:t>
-      </w:r>
-      <w:proofErr w:type="spellStart"/>
-      <w:r>
-        <w:t>DisableR</w:t>
-      </w:r>
-      <w:proofErr w:type="spellEnd"/>
-      <w:r>
-        <w:t xml:space="preserve"> 1</w:t>
-      </w:r>
-    </w:p>
-    <w:p>
-      <w:pPr>
-        <w:ind w:firstLine="720"/>
-      </w:pPr>
-      <w:r>
-        <w:t>```</w:t>
-      </w:r>
-    </w:p>
-    <w:p/>
-    <w:p>
-      <w:pPr>
-        <w:rPr>
-          <w:b/>
-          <w:u w:val="single"/>
-        </w:rPr>
-      </w:pPr>
-      <w:r>
-        <w:rPr>
-          <w:b/>
-          <w:u w:val="single"/>
-        </w:rPr>
-        <w:t>Help</w:t>
-      </w:r>
-    </w:p>
-    <w:p>
-      <w:r>
-        <w:t>If there are any questions, you may contact the author</w:t>
-      </w:r>
-      <w:r>
-        <w:t xml:space="preserve"> at </w:t>
-      </w:r>
-      <w:hyperlink r:id="rId7" w:history="1">
         <w:r>
           <w:rPr>
             <w:rStyle w:val="Hyperlink"/>
@@ -497,21 +540,14 @@
         </w:r>
       </w:hyperlink>
       <w:r>
-        <w:t>. See also</w:t>
-      </w:r>
-      <w:r>
-        <w:t>:</w:t>
-      </w:r>
-    </w:p>
-    <w:p>
-      <w:pPr>
-        <w:rPr>
-          <w:rFonts w:eastAsia="Times New Roman"/>
-          <w:sz w:val="24"/>
-          <w:szCs w:val="24"/>
-        </w:rPr>
-      </w:pPr>
-      <w:hyperlink r:id="rId8" w:history="1">
+        <w:t xml:space="preserve"> </w:t>
+      </w:r>
+    </w:p>
+    <w:p>
+      <w:r>
+        <w:t xml:space="preserve">Web guide: </w:t>
+      </w:r>
+      <w:hyperlink r:id="rId7" w:history="1">
         <w:r>
           <w:rPr>
             <w:rStyle w:val="Hyperlink"/>
@@ -532,7 +568,7 @@
 </file>
 
 <file path=word/numbering.xml><?xml version="1.0" encoding="utf-8"?>
-<w:numbering xmlns:wpc="http://schemas.microsoft.com/office/word/2010/wordprocessingCanvas" xmlns:cx="http://schemas.microsoft.com/office/drawing/2014/chartex" xmlns:cx1="http://schemas.microsoft.com/office/drawing/2015/9/8/chartex" xmlns:cx2="http://schemas.microsoft.com/office/drawing/2015/10/21/chartex" xmlns:cx3="http://schemas.microsoft.com/office/drawing/2016/5/9/chartex" xmlns:cx4="http://schemas.microsoft.com/office/drawing/2016/5/10/chartex" xmlns:cx5="http://schemas.microsoft.com/office/drawing/2016/5/11/chartex" xmlns:cx6="http://schemas.microsoft.com/office/drawing/2016/5/12/chartex" xmlns:cx7="http://schemas.microsoft.com/office/drawing/2016/5/13/chartex" xmlns:cx8="http://schemas.microsoft.com/office/drawing/2016/5/14/chartex" xmlns:mc="http://schemas.openxmlformats.org/markup-compatibility/2006" xmlns:aink="http://schemas.microsoft.com/office/drawing/2016/ink" xmlns:am3d="http://schemas.microsoft.com/office/drawing/2017/model3d" xmlns:o="urn:schemas-microsoft-com:office:office" xmlns:r="http://schemas.openxmlformats.org/officeDocument/2006/relationships" xmlns:m="http://schemas.openxmlformats.org/officeDocument/2006/math" xmlns:v="urn:schemas-microsoft-com:vml" xmlns:wp14="http://schemas.microsoft.com/office/word/2010/wordprocessingDrawing" xmlns:wp="http://schemas.openxmlformats.org/drawingml/2006/wordprocessingDrawing" xmlns:w10="urn:schemas-microsoft-com:office:word" xmlns:w="http://schemas.openxmlformats.org/wordprocessingml/2006/main" xmlns:w14="http://schemas.microsoft.com/office/word/2010/wordml" xmlns:w15="http://schemas.microsoft.com/office/word/2012/wordml" xmlns:w16cid="http://schemas.microsoft.com/office/word/2016/wordml/cid" xmlns:w16se="http://schemas.microsoft.com/office/word/2015/wordml/symex" xmlns:wpg="http://schemas.microsoft.com/office/word/2010/wordprocessingGroup" xmlns:wpi="http://schemas.microsoft.com/office/word/2010/wordprocessingInk" xmlns:wne="http://schemas.microsoft.com/office/word/2006/wordml" xmlns:wps="http://schemas.microsoft.com/office/word/2010/wordprocessingShape" mc:Ignorable="w14 w15 w16se w16cid wp14">
+<w:numbering xmlns:wpc="http://schemas.microsoft.com/office/word/2010/wordprocessingCanvas" xmlns:cx="http://schemas.microsoft.com/office/drawing/2014/chartex" xmlns:cx1="http://schemas.microsoft.com/office/drawing/2015/9/8/chartex" xmlns:mc="http://schemas.openxmlformats.org/markup-compatibility/2006" xmlns:o="urn:schemas-microsoft-com:office:office" xmlns:r="http://schemas.openxmlformats.org/officeDocument/2006/relationships" xmlns:m="http://schemas.openxmlformats.org/officeDocument/2006/math" xmlns:v="urn:schemas-microsoft-com:vml" xmlns:wp14="http://schemas.microsoft.com/office/word/2010/wordprocessingDrawing" xmlns:wp="http://schemas.openxmlformats.org/drawingml/2006/wordprocessingDrawing" xmlns:w10="urn:schemas-microsoft-com:office:word" xmlns:w="http://schemas.openxmlformats.org/wordprocessingml/2006/main" xmlns:w14="http://schemas.microsoft.com/office/word/2010/wordml" xmlns:w15="http://schemas.microsoft.com/office/word/2012/wordml" xmlns:w16se="http://schemas.microsoft.com/office/word/2015/wordml/symex" xmlns:wpg="http://schemas.microsoft.com/office/word/2010/wordprocessingGroup" xmlns:wpi="http://schemas.microsoft.com/office/word/2010/wordprocessingInk" xmlns:wne="http://schemas.microsoft.com/office/word/2006/wordml" xmlns:wps="http://schemas.microsoft.com/office/word/2010/wordprocessingShape" mc:Ignorable="w14 w15 w16se wp14">
   <w:abstractNum w:abstractNumId="0" w15:restartNumberingAfterBreak="0">
     <w:nsid w:val="3E465633"/>
     <w:multiLevelType w:val="hybridMultilevel"/>
@@ -646,14 +682,106 @@
       </w:rPr>
     </w:lvl>
   </w:abstractNum>
+  <w:abstractNum w:abstractNumId="1" w15:restartNumberingAfterBreak="0">
+    <w:nsid w:val="46B976FB"/>
+    <w:multiLevelType w:val="hybridMultilevel"/>
+    <w:tmpl w:val="AE54379C"/>
+    <w:lvl w:ilvl="0" w:tplc="0409000F">
+      <w:start w:val="1"/>
+      <w:numFmt w:val="decimal"/>
+      <w:lvlText w:val="%1."/>
+      <w:lvlJc w:val="left"/>
+      <w:pPr>
+        <w:ind w:left="720" w:hanging="360"/>
+      </w:pPr>
+      <w:rPr>
+        <w:rFonts w:hint="default"/>
+      </w:rPr>
+    </w:lvl>
+    <w:lvl w:ilvl="1" w:tplc="04090019" w:tentative="1">
+      <w:start w:val="1"/>
+      <w:numFmt w:val="lowerLetter"/>
+      <w:lvlText w:val="%2."/>
+      <w:lvlJc w:val="left"/>
+      <w:pPr>
+        <w:ind w:left="1440" w:hanging="360"/>
+      </w:pPr>
+    </w:lvl>
+    <w:lvl w:ilvl="2" w:tplc="0409001B" w:tentative="1">
+      <w:start w:val="1"/>
+      <w:numFmt w:val="lowerRoman"/>
+      <w:lvlText w:val="%3."/>
+      <w:lvlJc w:val="right"/>
+      <w:pPr>
+        <w:ind w:left="2160" w:hanging="180"/>
+      </w:pPr>
+    </w:lvl>
+    <w:lvl w:ilvl="3" w:tplc="0409000F" w:tentative="1">
+      <w:start w:val="1"/>
+      <w:numFmt w:val="decimal"/>
+      <w:lvlText w:val="%4."/>
+      <w:lvlJc w:val="left"/>
+      <w:pPr>
+        <w:ind w:left="2880" w:hanging="360"/>
+      </w:pPr>
+    </w:lvl>
+    <w:lvl w:ilvl="4" w:tplc="04090019" w:tentative="1">
+      <w:start w:val="1"/>
+      <w:numFmt w:val="lowerLetter"/>
+      <w:lvlText w:val="%5."/>
+      <w:lvlJc w:val="left"/>
+      <w:pPr>
+        <w:ind w:left="3600" w:hanging="360"/>
+      </w:pPr>
+    </w:lvl>
+    <w:lvl w:ilvl="5" w:tplc="0409001B" w:tentative="1">
+      <w:start w:val="1"/>
+      <w:numFmt w:val="lowerRoman"/>
+      <w:lvlText w:val="%6."/>
+      <w:lvlJc w:val="right"/>
+      <w:pPr>
+        <w:ind w:left="4320" w:hanging="180"/>
+      </w:pPr>
+    </w:lvl>
+    <w:lvl w:ilvl="6" w:tplc="0409000F" w:tentative="1">
+      <w:start w:val="1"/>
+      <w:numFmt w:val="decimal"/>
+      <w:lvlText w:val="%7."/>
+      <w:lvlJc w:val="left"/>
+      <w:pPr>
+        <w:ind w:left="5040" w:hanging="360"/>
+      </w:pPr>
+    </w:lvl>
+    <w:lvl w:ilvl="7" w:tplc="04090019" w:tentative="1">
+      <w:start w:val="1"/>
+      <w:numFmt w:val="lowerLetter"/>
+      <w:lvlText w:val="%8."/>
+      <w:lvlJc w:val="left"/>
+      <w:pPr>
+        <w:ind w:left="5760" w:hanging="360"/>
+      </w:pPr>
+    </w:lvl>
+    <w:lvl w:ilvl="8" w:tplc="0409001B" w:tentative="1">
+      <w:start w:val="1"/>
+      <w:numFmt w:val="lowerRoman"/>
+      <w:lvlText w:val="%9."/>
+      <w:lvlJc w:val="right"/>
+      <w:pPr>
+        <w:ind w:left="6480" w:hanging="180"/>
+      </w:pPr>
+    </w:lvl>
+  </w:abstractNum>
   <w:num w:numId="1">
     <w:abstractNumId w:val="0"/>
+  </w:num>
+  <w:num w:numId="2">
+    <w:abstractNumId w:val="1"/>
   </w:num>
 </w:numbering>
 </file>
 
 <file path=word/styles.xml><?xml version="1.0" encoding="utf-8"?>
-<w:styles xmlns:mc="http://schemas.openxmlformats.org/markup-compatibility/2006" xmlns:r="http://schemas.openxmlformats.org/officeDocument/2006/relationships" xmlns:w="http://schemas.openxmlformats.org/wordprocessingml/2006/main" xmlns:w14="http://schemas.microsoft.com/office/word/2010/wordml" xmlns:w15="http://schemas.microsoft.com/office/word/2012/wordml" xmlns:w16cid="http://schemas.microsoft.com/office/word/2016/wordml/cid" xmlns:w16se="http://schemas.microsoft.com/office/word/2015/wordml/symex" mc:Ignorable="w14 w15 w16se w16cid">
+<w:styles xmlns:mc="http://schemas.openxmlformats.org/markup-compatibility/2006" xmlns:r="http://schemas.openxmlformats.org/officeDocument/2006/relationships" xmlns:w="http://schemas.openxmlformats.org/wordprocessingml/2006/main" xmlns:w14="http://schemas.microsoft.com/office/word/2010/wordml" xmlns:w15="http://schemas.microsoft.com/office/word/2012/wordml" xmlns:w16se="http://schemas.microsoft.com/office/word/2015/wordml/symex" mc:Ignorable="w14 w15 w16se">
   <w:docDefaults>
     <w:rPrDefault>
       <w:rPr>
@@ -669,7 +797,7 @@
       </w:pPr>
     </w:pPrDefault>
   </w:docDefaults>
-  <w:latentStyles w:defLockedState="0" w:defUIPriority="99" w:defSemiHidden="0" w:defUnhideWhenUsed="0" w:defQFormat="0" w:count="376">
+  <w:latentStyles w:defLockedState="0" w:defUIPriority="99" w:defSemiHidden="0" w:defUnhideWhenUsed="0" w:defQFormat="0" w:count="371">
     <w:lsdException w:name="Normal" w:uiPriority="0" w:qFormat="1"/>
     <w:lsdException w:name="heading 1" w:uiPriority="9" w:qFormat="1"/>
     <w:lsdException w:name="heading 2" w:semiHidden="1" w:uiPriority="9" w:unhideWhenUsed="1" w:qFormat="1"/>
@@ -1041,11 +1169,6 @@
     <w:lsdException w:name="List Table 5 Dark Accent 6" w:uiPriority="50"/>
     <w:lsdException w:name="List Table 6 Colorful Accent 6" w:uiPriority="51"/>
     <w:lsdException w:name="List Table 7 Colorful Accent 6" w:uiPriority="52"/>
-    <w:lsdException w:name="Mention" w:semiHidden="1" w:unhideWhenUsed="1"/>
-    <w:lsdException w:name="Smart Hyperlink" w:semiHidden="1" w:unhideWhenUsed="1"/>
-    <w:lsdException w:name="Hashtag" w:semiHidden="1" w:unhideWhenUsed="1"/>
-    <w:lsdException w:name="Unresolved Mention" w:semiHidden="1" w:unhideWhenUsed="1"/>
-    <w:lsdException w:name="Smart Link" w:semiHidden="1" w:unhideWhenUsed="1"/>
   </w:latentStyles>
   <w:style w:type="paragraph" w:default="1" w:styleId="Normal">
     <w:name w:val="Normal"/>

</xml_diff>